<commit_message>
add cars, boats, and planes
</commit_message>
<xml_diff>
--- a/docassemble/UsTxFamilyLaw/data/templates/200_-_ORIGINAL_INVENTORY_AND_APPRAISMENT_0.01.docx
+++ b/docassemble/UsTxFamilyLaw/data/templates/200_-_ORIGINAL_INVENTORY_AND_APPRAISMENT_0.01.docx
@@ -38,41 +38,45 @@
     </w:p>
     <w:p>
       <w:pPr>
-        <w:pStyle w:val="ListParagraph"/>
+        <w:pStyle w:val="Heading1"/>
+      </w:pPr>
+      <w:r>
+        <w:t>{%</w:t>
+      </w:r>
+      <w:r>
+        <w:t>p</w:t>
+      </w:r>
+      <w:r>
+        <w:t xml:space="preserve"> if </w:t>
+      </w:r>
+      <w:proofErr w:type="spellStart"/>
+      <w:r>
+        <w:t>realproperty</w:t>
+      </w:r>
+      <w:proofErr w:type="spellEnd"/>
+      <w:r>
+        <w:t xml:space="preserve"> %}</w:t>
+      </w:r>
+    </w:p>
+    <w:p>
+      <w:pPr>
+        <w:pStyle w:val="Heading1"/>
         <w:numPr>
           <w:ilvl w:val="0"/>
-          <w:numId w:val="2"/>
-        </w:numPr>
-      </w:pPr>
-      <w:r>
-        <w:t>{% for prop in realproperty %}</w:t>
-      </w:r>
-      <w:r>
-        <w:t>{{prop.address}}{% endfor %}</w:t>
-      </w:r>
-    </w:p>
-    <w:p>
-      <w:pPr>
-        <w:pStyle w:val="Heading1"/>
-      </w:pPr>
-      <w:r>
-        <w:t>{% if realproperty %}</w:t>
-      </w:r>
-    </w:p>
-    <w:p>
-      <w:pPr>
-        <w:pStyle w:val="Heading1"/>
-        <w:numPr>
-          <w:ilvl w:val="0"/>
-          <w:numId w:val="1"/>
-        </w:numPr>
-      </w:pPr>
-      <w:r>
-        <w:t>REAL PROPERTY</w:t>
+          <w:numId w:val="1"/>
+        </w:numPr>
+      </w:pPr>
+      <w:r>
+        <w:t xml:space="preserve">REAL </w:t>
+      </w:r>
+      <w:proofErr w:type="spellStart"/>
+      <w:r>
+        <w:t>PROPERTY</w:t>
       </w:r>
       <w:r>
         <w:t>z</w:t>
       </w:r>
+      <w:proofErr w:type="spellEnd"/>
     </w:p>
     <w:p>
       <w:pPr>
@@ -89,7 +93,15 @@
         <w:t>p</w:t>
       </w:r>
       <w:r>
-        <w:t xml:space="preserve"> for prop in realproperty %}</w:t>
+        <w:t xml:space="preserve"> for prop in </w:t>
+      </w:r>
+      <w:proofErr w:type="spellStart"/>
+      <w:r>
+        <w:t>realproperty</w:t>
+      </w:r>
+      <w:proofErr w:type="spellEnd"/>
+      <w:r>
+        <w:t xml:space="preserve"> %}</w:t>
       </w:r>
     </w:p>
     <w:p>
@@ -110,6 +122,7 @@
         </w:rPr>
         <w:t>{{</w:t>
       </w:r>
+      <w:proofErr w:type="spellStart"/>
       <w:r>
         <w:rPr>
           <w:b/>
@@ -117,6 +130,7 @@
         </w:rPr>
         <w:t>prop.address</w:t>
       </w:r>
+      <w:proofErr w:type="spellEnd"/>
       <w:r>
         <w:rPr>
           <w:b/>
@@ -124,6 +138,7 @@
         </w:rPr>
         <w:t>}}, {{</w:t>
       </w:r>
+      <w:proofErr w:type="spellStart"/>
       <w:r>
         <w:rPr>
           <w:b/>
@@ -131,6 +146,7 @@
         </w:rPr>
         <w:t>prop.city</w:t>
       </w:r>
+      <w:proofErr w:type="spellEnd"/>
       <w:r>
         <w:rPr>
           <w:b/>
@@ -138,6 +154,7 @@
         </w:rPr>
         <w:t>}}, {{</w:t>
       </w:r>
+      <w:proofErr w:type="spellStart"/>
       <w:r>
         <w:rPr>
           <w:b/>
@@ -145,6 +162,7 @@
         </w:rPr>
         <w:t>prop.county</w:t>
       </w:r>
+      <w:proofErr w:type="spellEnd"/>
       <w:r>
         <w:rPr>
           <w:b/>
@@ -152,6 +170,7 @@
         </w:rPr>
         <w:t>}}, {{</w:t>
       </w:r>
+      <w:proofErr w:type="spellStart"/>
       <w:r>
         <w:rPr>
           <w:b/>
@@ -159,6 +178,7 @@
         </w:rPr>
         <w:t>prop.state</w:t>
       </w:r>
+      <w:proofErr w:type="spellEnd"/>
       <w:r>
         <w:rPr>
           <w:b/>
@@ -166,6 +186,7 @@
         </w:rPr>
         <w:t>}} {{</w:t>
       </w:r>
+      <w:proofErr w:type="spellStart"/>
       <w:r>
         <w:rPr>
           <w:b/>
@@ -173,6 +194,7 @@
         </w:rPr>
         <w:t>prop.postal_code</w:t>
       </w:r>
+      <w:proofErr w:type="spellEnd"/>
       <w:r>
         <w:rPr>
           <w:b/>
@@ -189,7 +211,7 @@
           <w:numId w:val="1"/>
         </w:numPr>
         <w:tabs>
-          <w:tab w:val="right" w:pos="7920"/>
+          <w:tab w:val="left" w:pos="4680"/>
         </w:tabs>
       </w:pPr>
       <w:r>
@@ -199,9 +221,11 @@
         <w:tab/>
         <w:t>{{</w:t>
       </w:r>
+      <w:proofErr w:type="spellStart"/>
       <w:r>
         <w:t>prop.names_title</w:t>
       </w:r>
+      <w:proofErr w:type="spellEnd"/>
       <w:r>
         <w:t>}}</w:t>
       </w:r>
@@ -214,19 +238,48 @@
           <w:numId w:val="1"/>
         </w:numPr>
         <w:tabs>
-          <w:tab w:val="right" w:pos="7920"/>
+          <w:tab w:val="left" w:pos="4680"/>
         </w:tabs>
       </w:pPr>
       <w:r>
-        <w:t>Loan obligor:</w:t>
+        <w:t>Separate property claim</w:t>
       </w:r>
       <w:r>
         <w:tab/>
         <w:t>{{</w:t>
       </w:r>
+      <w:proofErr w:type="spellStart"/>
+      <w:r>
+        <w:t>prop.sp_claimant</w:t>
+      </w:r>
+      <w:proofErr w:type="spellEnd"/>
+      <w:r>
+        <w:t>}}</w:t>
+      </w:r>
+    </w:p>
+    <w:p>
+      <w:pPr>
+        <w:pStyle w:val="ListParagraph"/>
+        <w:numPr>
+          <w:ilvl w:val="2"/>
+          <w:numId w:val="1"/>
+        </w:numPr>
+        <w:tabs>
+          <w:tab w:val="left" w:pos="4680"/>
+        </w:tabs>
+      </w:pPr>
+      <w:r>
+        <w:t>Loan obligor:</w:t>
+      </w:r>
+      <w:r>
+        <w:tab/>
+        <w:t>{{</w:t>
+      </w:r>
+      <w:proofErr w:type="spellStart"/>
       <w:r>
         <w:t>prop.names_loan</w:t>
       </w:r>
+      <w:proofErr w:type="spellEnd"/>
       <w:r>
         <w:t>}}</w:t>
       </w:r>
@@ -251,11 +304,13 @@
       <w:r>
         <w:t>{{ "${:,.2f}".format(</w:t>
       </w:r>
+      <w:proofErr w:type="spellStart"/>
       <w:r>
         <w:t>prop.estimated_value</w:t>
       </w:r>
-      <w:r>
-        <w:t>) }}</w:t>
+      <w:proofErr w:type="spellEnd"/>
+      <w:r>
+        <w:t>)}}</w:t>
       </w:r>
     </w:p>
     <w:p>
@@ -279,9 +334,11 @@
       <w:r>
         <w:t>"${:,.2f}".format(</w:t>
       </w:r>
+      <w:proofErr w:type="spellStart"/>
       <w:r>
         <w:t>prop.lien_balances</w:t>
       </w:r>
+      <w:proofErr w:type="spellEnd"/>
       <w:r>
         <w:t>)</w:t>
       </w:r>
@@ -310,9 +367,11 @@
       <w:r>
         <w:t>"${:,.2f}".format(</w:t>
       </w:r>
+      <w:proofErr w:type="spellStart"/>
       <w:r>
         <w:t>prop.taxes_due</w:t>
       </w:r>
+      <w:proofErr w:type="spellEnd"/>
       <w:r>
         <w:t>)</w:t>
       </w:r>
@@ -330,18 +389,25 @@
         <w:tabs>
           <w:tab w:val="decimal" w:pos="7920"/>
         </w:tabs>
-      </w:pPr>
-      <w:r>
-        <w:t>Separate property claim</w:t>
+        <w:contextualSpacing w:val="0"/>
+      </w:pPr>
+      <w:r>
+        <w:t>Value of equity</w:t>
       </w:r>
       <w:r>
         <w:tab/>
-      </w:r>
-      <w:r>
         <w:t>{{</w:t>
       </w:r>
       <w:r>
-        <w:t>prop.sp_claimant</w:t>
+        <w:t>"${:,.2f}".format(</w:t>
+      </w:r>
+      <w:proofErr w:type="spellStart"/>
+      <w:r>
+        <w:t>prop.equity_value</w:t>
+      </w:r>
+      <w:proofErr w:type="spellEnd"/>
+      <w:r>
+        <w:t>)</w:t>
       </w:r>
       <w:r>
         <w:t>}}</w:t>
@@ -349,33 +415,26 @@
     </w:p>
     <w:p>
       <w:pPr>
-        <w:pStyle w:val="ListParagraph"/>
-        <w:numPr>
-          <w:ilvl w:val="2"/>
-          <w:numId w:val="1"/>
-        </w:numPr>
         <w:tabs>
           <w:tab w:val="decimal" w:pos="7920"/>
         </w:tabs>
       </w:pPr>
       <w:r>
-        <w:t>Value of equity</w:t>
-      </w:r>
-      <w:r>
-        <w:tab/>
-        <w:t>{{</w:t>
-      </w:r>
-      <w:r>
-        <w:t>"${:,.2f}".format(</w:t>
-      </w:r>
-      <w:r>
-        <w:t>prop.equity_value</w:t>
-      </w:r>
-      <w:r>
-        <w:t>)</w:t>
-      </w:r>
-      <w:r>
-        <w:t>}}</w:t>
+        <w:t>{%</w:t>
+      </w:r>
+      <w:r>
+        <w:t>p</w:t>
+      </w:r>
+      <w:r>
+        <w:t xml:space="preserve"> </w:t>
+      </w:r>
+      <w:proofErr w:type="spellStart"/>
+      <w:r>
+        <w:t>endfor</w:t>
+      </w:r>
+      <w:proofErr w:type="spellEnd"/>
+      <w:r>
+        <w:t xml:space="preserve"> %}</w:t>
       </w:r>
     </w:p>
     <w:p>
@@ -391,7 +450,7 @@
         <w:t>p</w:t>
       </w:r>
       <w:r>
-        <w:t xml:space="preserve"> endfor %}</w:t>
+        <w:t xml:space="preserve"> endif %}</w:t>
       </w:r>
     </w:p>
     <w:p>
@@ -401,28 +460,77 @@
         </w:tabs>
       </w:pPr>
       <w:r>
+        <w:t xml:space="preserve">{%p if </w:t>
+      </w:r>
+      <w:proofErr w:type="spellStart"/>
+      <w:r>
+        <w:t>bankaccount</w:t>
+      </w:r>
+      <w:proofErr w:type="spellEnd"/>
+      <w:r>
+        <w:t xml:space="preserve"> %}</w:t>
+      </w:r>
+    </w:p>
+    <w:p>
+      <w:pPr>
+        <w:pStyle w:val="Heading2"/>
+        <w:numPr>
+          <w:ilvl w:val="0"/>
+          <w:numId w:val="1"/>
+        </w:numPr>
+      </w:pPr>
+      <w:r>
+        <w:t>BANK ACCOUNTS</w:t>
+      </w:r>
+    </w:p>
+    <w:p>
+      <w:pPr>
+        <w:pStyle w:val="ListParagraph"/>
+        <w:numPr>
+          <w:ilvl w:val="1"/>
+          <w:numId w:val="1"/>
+        </w:numPr>
+        <w:rPr>
+          <w:b/>
+          <w:bCs/>
+        </w:rPr>
+      </w:pPr>
+      <w:r>
+        <w:rPr>
+          <w:b/>
+          <w:bCs/>
+        </w:rPr>
         <w:t>{%</w:t>
       </w:r>
       <w:r>
+        <w:rPr>
+          <w:b/>
+          <w:bCs/>
+        </w:rPr>
         <w:t>p</w:t>
       </w:r>
       <w:r>
-        <w:t xml:space="preserve"> endif %}</w:t>
-      </w:r>
-    </w:p>
-    <w:p>
-      <w:pPr>
-        <w:pStyle w:val="Heading2"/>
-        <w:numPr>
-          <w:ilvl w:val="0"/>
-          <w:numId w:val="1"/>
-        </w:numPr>
-      </w:pPr>
-      <w:r>
-        <w:t>{%p if bankaccount %}</w:t>
-      </w:r>
-      <w:r>
-        <w:t>BANK ACCOUNTS</w:t>
+        <w:rPr>
+          <w:b/>
+          <w:bCs/>
+        </w:rPr>
+        <w:t xml:space="preserve"> for acct in </w:t>
+      </w:r>
+      <w:proofErr w:type="spellStart"/>
+      <w:r>
+        <w:rPr>
+          <w:b/>
+          <w:bCs/>
+        </w:rPr>
+        <w:t>bankaccount</w:t>
+      </w:r>
+      <w:proofErr w:type="spellEnd"/>
+      <w:r>
+        <w:rPr>
+          <w:b/>
+          <w:bCs/>
+        </w:rPr>
+        <w:t xml:space="preserve"> %}</w:t>
       </w:r>
     </w:p>
     <w:p>
@@ -442,21 +550,23 @@
           <w:b/>
           <w:bCs/>
         </w:rPr>
-        <w:t>{% for acct in bankaccount %}</w:t>
-      </w:r>
-      <w:r>
-        <w:rPr>
-          <w:b/>
-          <w:bCs/>
-        </w:rPr>
         <w:t>{{</w:t>
       </w:r>
-      <w:r>
-        <w:rPr>
-          <w:b/>
-          <w:bCs/>
-        </w:rPr>
-        <w:t xml:space="preserve">acct.institution_name </w:t>
+      <w:proofErr w:type="spellStart"/>
+      <w:r>
+        <w:rPr>
+          <w:b/>
+          <w:bCs/>
+        </w:rPr>
+        <w:t>acct.institution_name</w:t>
+      </w:r>
+      <w:proofErr w:type="spellEnd"/>
+      <w:r>
+        <w:rPr>
+          <w:b/>
+          <w:bCs/>
+        </w:rPr>
+        <w:t xml:space="preserve"> </w:t>
       </w:r>
       <w:r>
         <w:rPr>
@@ -465,6 +575,7 @@
         </w:rPr>
         <w:t>}} {{</w:t>
       </w:r>
+      <w:proofErr w:type="spellStart"/>
       <w:r>
         <w:rPr>
           <w:b/>
@@ -472,6 +583,7 @@
         </w:rPr>
         <w:t>acct.account_type</w:t>
       </w:r>
+      <w:proofErr w:type="spellEnd"/>
       <w:r>
         <w:rPr>
           <w:b/>
@@ -493,6 +605,7 @@
         </w:rPr>
         <w:t>{{</w:t>
       </w:r>
+      <w:proofErr w:type="spellStart"/>
       <w:r>
         <w:rPr>
           <w:b/>
@@ -500,6 +613,7 @@
         </w:rPr>
         <w:t>acct.account_number</w:t>
       </w:r>
+      <w:proofErr w:type="spellEnd"/>
       <w:r>
         <w:rPr>
           <w:b/>
@@ -515,20 +629,22 @@
           <w:ilvl w:val="2"/>
           <w:numId w:val="1"/>
         </w:numPr>
+        <w:tabs>
+          <w:tab w:val="left" w:pos="4680"/>
+        </w:tabs>
       </w:pPr>
       <w:r>
         <w:t>Account owner:</w:t>
-      </w:r>
-      <w:r>
-        <w:tab/>
       </w:r>
       <w:r>
         <w:tab/>
         <w:t>{{</w:t>
       </w:r>
+      <w:proofErr w:type="spellStart"/>
       <w:r>
         <w:t>acct.names_account</w:t>
       </w:r>
+      <w:proofErr w:type="spellEnd"/>
       <w:r>
         <w:t>}}</w:t>
       </w:r>
@@ -540,50 +656,375 @@
           <w:ilvl w:val="2"/>
           <w:numId w:val="1"/>
         </w:numPr>
-      </w:pPr>
-      <w:r>
-        <w:t>Current balance:</w:t>
+        <w:tabs>
+          <w:tab w:val="decimal" w:pos="7920"/>
+        </w:tabs>
+      </w:pPr>
+      <w:r>
+        <w:t>Current balance</w:t>
+      </w:r>
+      <w:r>
+        <w:t xml:space="preserve"> (</w:t>
+      </w:r>
+      <w:r>
+        <w:t>{{</w:t>
+      </w:r>
+      <w:proofErr w:type="spellStart"/>
+      <w:r>
+        <w:t>acct.balance_as_of_date</w:t>
+      </w:r>
+      <w:proofErr w:type="spellEnd"/>
+      <w:r>
+        <w:t>}}</w:t>
+      </w:r>
+      <w:r>
+        <w:t>)</w:t>
+      </w:r>
+      <w:r>
+        <w:t>:</w:t>
       </w:r>
       <w:r>
         <w:tab/>
         <w:t>{{</w:t>
       </w:r>
+      <w:proofErr w:type="spellStart"/>
       <w:r>
         <w:t>acct.current_balance</w:t>
       </w:r>
+      <w:proofErr w:type="spellEnd"/>
       <w:r>
         <w:t>}}</w:t>
       </w:r>
     </w:p>
     <w:p>
       <w:pPr>
+        <w:tabs>
+          <w:tab w:val="decimal" w:pos="7920"/>
+        </w:tabs>
+      </w:pPr>
+      <w:r>
+        <w:t xml:space="preserve">{%p </w:t>
+      </w:r>
+      <w:proofErr w:type="spellStart"/>
+      <w:r>
+        <w:t>endfor</w:t>
+      </w:r>
+      <w:proofErr w:type="spellEnd"/>
+      <w:r>
+        <w:t xml:space="preserve"> %}</w:t>
+      </w:r>
+    </w:p>
+    <w:p>
+      <w:pPr>
+        <w:tabs>
+          <w:tab w:val="decimal" w:pos="7920"/>
+        </w:tabs>
+      </w:pPr>
+      <w:r>
+        <w:t>{%p endif %}</w:t>
+      </w:r>
+    </w:p>
+    <w:p>
+      <w:pPr>
+        <w:tabs>
+          <w:tab w:val="decimal" w:pos="7920"/>
+        </w:tabs>
+      </w:pPr>
+      <w:r>
+        <w:t xml:space="preserve">{%p if </w:t>
+      </w:r>
+      <w:proofErr w:type="spellStart"/>
+      <w:r>
+        <w:t>retirementaccount</w:t>
+      </w:r>
+      <w:proofErr w:type="spellEnd"/>
+      <w:r>
+        <w:t xml:space="preserve"> %}</w:t>
+      </w:r>
+    </w:p>
+    <w:p>
+      <w:pPr>
+        <w:pStyle w:val="Heading2"/>
+        <w:numPr>
+          <w:ilvl w:val="0"/>
+          <w:numId w:val="1"/>
+        </w:numPr>
+      </w:pPr>
+      <w:r>
+        <w:t>RETIREMENT ACCOUNTS</w:t>
+      </w:r>
+    </w:p>
+    <w:p>
+      <w:pPr>
+        <w:pStyle w:val="ListParagraph"/>
+        <w:numPr>
+          <w:ilvl w:val="1"/>
+          <w:numId w:val="1"/>
+        </w:numPr>
+        <w:rPr>
+          <w:b/>
+          <w:bCs/>
+        </w:rPr>
+      </w:pPr>
+      <w:r>
+        <w:rPr>
+          <w:b/>
+          <w:bCs/>
+        </w:rPr>
+        <w:t xml:space="preserve">{%p for acct in </w:t>
+      </w:r>
+      <w:proofErr w:type="spellStart"/>
+      <w:r>
+        <w:t>retirementaccount</w:t>
+      </w:r>
+      <w:proofErr w:type="spellEnd"/>
+      <w:r>
+        <w:rPr>
+          <w:b/>
+          <w:bCs/>
+        </w:rPr>
+        <w:t xml:space="preserve"> </w:t>
+      </w:r>
+      <w:r>
+        <w:rPr>
+          <w:b/>
+          <w:bCs/>
+        </w:rPr>
+        <w:t>%}</w:t>
+      </w:r>
+    </w:p>
+    <w:p>
+      <w:pPr>
+        <w:pStyle w:val="ListParagraph"/>
+        <w:numPr>
+          <w:ilvl w:val="1"/>
+          <w:numId w:val="1"/>
+        </w:numPr>
+        <w:rPr>
+          <w:b/>
+          <w:bCs/>
+        </w:rPr>
+      </w:pPr>
+      <w:r>
+        <w:rPr>
+          <w:b/>
+          <w:bCs/>
+        </w:rPr>
+        <w:t>{{</w:t>
+      </w:r>
+      <w:proofErr w:type="spellStart"/>
+      <w:r>
+        <w:rPr>
+          <w:b/>
+          <w:bCs/>
+        </w:rPr>
+        <w:t>acct.institution_name</w:t>
+      </w:r>
+      <w:proofErr w:type="spellEnd"/>
+      <w:r>
+        <w:rPr>
+          <w:b/>
+          <w:bCs/>
+        </w:rPr>
+        <w:t xml:space="preserve"> }} {{</w:t>
+      </w:r>
+      <w:proofErr w:type="spellStart"/>
+      <w:r>
+        <w:rPr>
+          <w:b/>
+          <w:bCs/>
+        </w:rPr>
+        <w:t>acct.account_type</w:t>
+      </w:r>
+      <w:proofErr w:type="spellEnd"/>
+      <w:r>
+        <w:rPr>
+          <w:b/>
+          <w:bCs/>
+        </w:rPr>
+        <w:t>}} x{{</w:t>
+      </w:r>
+      <w:proofErr w:type="spellStart"/>
+      <w:r>
+        <w:rPr>
+          <w:b/>
+          <w:bCs/>
+        </w:rPr>
+        <w:t>acct.account_number</w:t>
+      </w:r>
+      <w:proofErr w:type="spellEnd"/>
+      <w:r>
+        <w:rPr>
+          <w:b/>
+          <w:bCs/>
+        </w:rPr>
+        <w:t>}}</w:t>
+      </w:r>
+    </w:p>
+    <w:p>
+      <w:pPr>
         <w:pStyle w:val="ListParagraph"/>
         <w:numPr>
           <w:ilvl w:val="2"/>
           <w:numId w:val="1"/>
         </w:numPr>
-      </w:pPr>
-      <w:r>
-        <w:t>As of:</w:t>
-      </w:r>
-      <w:r>
-        <w:tab/>
-      </w:r>
-      <w:r>
-        <w:tab/>
+        <w:tabs>
+          <w:tab w:val="left" w:pos="4680"/>
+        </w:tabs>
+      </w:pPr>
+      <w:r>
+        <w:t>Participant/Owner</w:t>
+      </w:r>
+      <w:r>
+        <w:t>:</w:t>
       </w:r>
       <w:r>
         <w:tab/>
         <w:t>{{</w:t>
       </w:r>
+      <w:proofErr w:type="spellStart"/>
+      <w:r>
+        <w:t>acct.names_account</w:t>
+      </w:r>
+      <w:proofErr w:type="spellEnd"/>
+      <w:r>
+        <w:t>}}</w:t>
+      </w:r>
+    </w:p>
+    <w:p>
+      <w:pPr>
+        <w:pStyle w:val="ListParagraph"/>
+        <w:numPr>
+          <w:ilvl w:val="2"/>
+          <w:numId w:val="1"/>
+        </w:numPr>
+        <w:tabs>
+          <w:tab w:val="left" w:pos="4680"/>
+        </w:tabs>
+      </w:pPr>
+      <w:r>
+        <w:t>Account type:</w:t>
+      </w:r>
+      <w:r>
+        <w:tab/>
+        <w:t>{{</w:t>
+      </w:r>
+      <w:proofErr w:type="spellStart"/>
+      <w:r>
+        <w:t>acct.account_type</w:t>
+      </w:r>
+      <w:proofErr w:type="spellEnd"/>
+      <w:r>
+        <w:t>}}</w:t>
+      </w:r>
+    </w:p>
+    <w:p>
+      <w:pPr>
+        <w:pStyle w:val="ListParagraph"/>
+        <w:numPr>
+          <w:ilvl w:val="2"/>
+          <w:numId w:val="1"/>
+        </w:numPr>
+        <w:tabs>
+          <w:tab w:val="left" w:pos="4680"/>
+        </w:tabs>
+      </w:pPr>
+      <w:r>
+        <w:t xml:space="preserve">{%p if </w:t>
+      </w:r>
+      <w:proofErr w:type="spellStart"/>
+      <w:r>
+        <w:t>acct.is_employer_sponsored</w:t>
+      </w:r>
+      <w:proofErr w:type="spellEnd"/>
+      <w:r>
+        <w:t xml:space="preserve"> %}Employer:</w:t>
+      </w:r>
+      <w:r>
+        <w:tab/>
+        <w:t>{{</w:t>
+      </w:r>
+      <w:proofErr w:type="spellStart"/>
+      <w:r>
+        <w:t>acct.sponsor_name</w:t>
+      </w:r>
+      <w:proofErr w:type="spellEnd"/>
+      <w:r>
+        <w:t>}}{% endif %}</w:t>
+      </w:r>
+    </w:p>
+    <w:p>
+      <w:pPr>
+        <w:pStyle w:val="ListParagraph"/>
+        <w:numPr>
+          <w:ilvl w:val="2"/>
+          <w:numId w:val="1"/>
+        </w:numPr>
+        <w:tabs>
+          <w:tab w:val="decimal" w:pos="7920"/>
+        </w:tabs>
+      </w:pPr>
+      <w:r>
+        <w:t>Current balance ({{</w:t>
+      </w:r>
+      <w:proofErr w:type="spellStart"/>
       <w:r>
         <w:t>acct.balance_as_of_date</w:t>
       </w:r>
+      <w:proofErr w:type="spellEnd"/>
+      <w:r>
+        <w:t>}}):</w:t>
+      </w:r>
+      <w:r>
+        <w:tab/>
+        <w:t>{{</w:t>
+      </w:r>
+      <w:proofErr w:type="spellStart"/>
+      <w:r>
+        <w:t>acct.current_balance</w:t>
+      </w:r>
+      <w:proofErr w:type="spellEnd"/>
       <w:r>
         <w:t>}}</w:t>
       </w:r>
-      <w:r>
-        <w:t>{% endfor %}{% endif %}</w:t>
+    </w:p>
+    <w:p>
+      <w:pPr>
+        <w:tabs>
+          <w:tab w:val="decimal" w:pos="7920"/>
+        </w:tabs>
+      </w:pPr>
+      <w:r>
+        <w:t xml:space="preserve">{%p </w:t>
+      </w:r>
+      <w:proofErr w:type="spellStart"/>
+      <w:r>
+        <w:t>endfor</w:t>
+      </w:r>
+      <w:proofErr w:type="spellEnd"/>
+      <w:r>
+        <w:t xml:space="preserve"> %}</w:t>
+      </w:r>
+    </w:p>
+    <w:p>
+      <w:pPr>
+        <w:tabs>
+          <w:tab w:val="decimal" w:pos="7920"/>
+        </w:tabs>
+      </w:pPr>
+      <w:r>
+        <w:lastRenderedPageBreak/>
+        <w:t>{%p endif %}</w:t>
+      </w:r>
+    </w:p>
+    <w:p>
+      <w:pPr>
+        <w:tabs>
+          <w:tab w:val="decimal" w:pos="7920"/>
+        </w:tabs>
+      </w:pPr>
+      <w:r>
+        <w:t>{%p if automobile or aircraft or watercraft %}</w:t>
       </w:r>
     </w:p>
     <w:p>
@@ -595,21 +1036,304 @@
         </w:numPr>
       </w:pPr>
       <w:r>
-        <w:t>RETIREMENT ACCOUNTS</w:t>
-      </w:r>
-    </w:p>
-    <w:p>
-      <w:pPr>
-        <w:pStyle w:val="Heading2"/>
-        <w:numPr>
-          <w:ilvl w:val="0"/>
-          <w:numId w:val="1"/>
-        </w:numPr>
-      </w:pPr>
-      <w:r>
         <w:t>MOTOR VEHICLES</w:t>
       </w:r>
     </w:p>
+    <w:p>
+      <w:pPr>
+        <w:pStyle w:val="ListParagraph"/>
+        <w:numPr>
+          <w:ilvl w:val="1"/>
+          <w:numId w:val="1"/>
+        </w:numPr>
+        <w:rPr>
+          <w:b/>
+          <w:bCs/>
+        </w:rPr>
+      </w:pPr>
+      <w:r>
+        <w:rPr>
+          <w:b/>
+          <w:bCs/>
+        </w:rPr>
+        <w:t>{%p if automobile%}AUTOMOBILES</w:t>
+      </w:r>
+      <w:r>
+        <w:rPr>
+          <w:b/>
+          <w:bCs/>
+        </w:rPr>
+        <w:t xml:space="preserve">{%p for </w:t>
+      </w:r>
+      <w:r>
+        <w:rPr>
+          <w:b/>
+          <w:bCs/>
+        </w:rPr>
+        <w:t>auto</w:t>
+      </w:r>
+      <w:r>
+        <w:rPr>
+          <w:b/>
+          <w:bCs/>
+        </w:rPr>
+        <w:t xml:space="preserve"> in </w:t>
+      </w:r>
+      <w:r>
+        <w:t>automobile</w:t>
+      </w:r>
+      <w:r>
+        <w:rPr>
+          <w:b/>
+          <w:bCs/>
+        </w:rPr>
+        <w:t xml:space="preserve"> %}</w:t>
+      </w:r>
+    </w:p>
+    <w:p>
+      <w:pPr>
+        <w:pStyle w:val="ListParagraph"/>
+        <w:numPr>
+          <w:ilvl w:val="2"/>
+          <w:numId w:val="1"/>
+        </w:numPr>
+        <w:rPr>
+          <w:b/>
+          <w:bCs/>
+        </w:rPr>
+      </w:pPr>
+      <w:r>
+        <w:rPr>
+          <w:b/>
+          <w:bCs/>
+        </w:rPr>
+        <w:t>{%p for auto in automobile %}</w:t>
+      </w:r>
+    </w:p>
+    <w:p>
+      <w:pPr>
+        <w:pStyle w:val="ListParagraph"/>
+        <w:numPr>
+          <w:ilvl w:val="3"/>
+          <w:numId w:val="1"/>
+        </w:numPr>
+      </w:pPr>
+      <w:r>
+        <w:t>{{</w:t>
+      </w:r>
+      <w:proofErr w:type="spellStart"/>
+      <w:r>
+        <w:t>auto.short_name</w:t>
+      </w:r>
+      <w:proofErr w:type="spellEnd"/>
+      <w:r>
+        <w:t>}}</w:t>
+      </w:r>
+    </w:p>
+    <w:p>
+      <w:pPr>
+        <w:pStyle w:val="ListParagraph"/>
+        <w:numPr>
+          <w:ilvl w:val="2"/>
+          <w:numId w:val="1"/>
+        </w:numPr>
+      </w:pPr>
+      <w:r>
+        <w:t xml:space="preserve">{%p </w:t>
+      </w:r>
+      <w:proofErr w:type="spellStart"/>
+      <w:r>
+        <w:t>endfor</w:t>
+      </w:r>
+      <w:proofErr w:type="spellEnd"/>
+      <w:r>
+        <w:t xml:space="preserve"> %}</w:t>
+      </w:r>
+    </w:p>
+    <w:p>
+      <w:pPr>
+        <w:pStyle w:val="ListParagraph"/>
+        <w:numPr>
+          <w:ilvl w:val="2"/>
+          <w:numId w:val="1"/>
+        </w:numPr>
+      </w:pPr>
+      <w:r>
+        <w:t>{%p endif %}</w:t>
+      </w:r>
+    </w:p>
+    <w:p>
+      <w:pPr>
+        <w:pStyle w:val="ListParagraph"/>
+        <w:numPr>
+          <w:ilvl w:val="1"/>
+          <w:numId w:val="1"/>
+        </w:numPr>
+      </w:pPr>
+      <w:r>
+        <w:t>{%p if aircraft %}</w:t>
+      </w:r>
+      <w:r>
+        <w:rPr>
+          <w:b/>
+          <w:bCs/>
+        </w:rPr>
+        <w:t>AIRCRAFT</w:t>
+      </w:r>
+    </w:p>
+    <w:p>
+      <w:pPr>
+        <w:pStyle w:val="ListParagraph"/>
+        <w:numPr>
+          <w:ilvl w:val="2"/>
+          <w:numId w:val="1"/>
+        </w:numPr>
+      </w:pPr>
+      <w:r>
+        <w:t>{% for ac in aircraft %}</w:t>
+      </w:r>
+    </w:p>
+    <w:p>
+      <w:pPr>
+        <w:pStyle w:val="ListParagraph"/>
+        <w:numPr>
+          <w:ilvl w:val="3"/>
+          <w:numId w:val="1"/>
+        </w:numPr>
+      </w:pPr>
+      <w:r>
+        <w:t>{{</w:t>
+      </w:r>
+      <w:proofErr w:type="spellStart"/>
+      <w:r>
+        <w:t>ac.short_name</w:t>
+      </w:r>
+      <w:proofErr w:type="spellEnd"/>
+      <w:r>
+        <w:t>}}</w:t>
+      </w:r>
+    </w:p>
+    <w:p>
+      <w:pPr>
+        <w:pStyle w:val="ListParagraph"/>
+        <w:numPr>
+          <w:ilvl w:val="2"/>
+          <w:numId w:val="1"/>
+        </w:numPr>
+      </w:pPr>
+      <w:r>
+        <w:t xml:space="preserve">{%p </w:t>
+      </w:r>
+      <w:proofErr w:type="spellStart"/>
+      <w:r>
+        <w:t>endfor</w:t>
+      </w:r>
+      <w:proofErr w:type="spellEnd"/>
+      <w:r>
+        <w:t>%}</w:t>
+      </w:r>
+    </w:p>
+    <w:p>
+      <w:pPr>
+        <w:pStyle w:val="ListParagraph"/>
+        <w:numPr>
+          <w:ilvl w:val="2"/>
+          <w:numId w:val="1"/>
+        </w:numPr>
+      </w:pPr>
+      <w:r>
+        <w:t>{%p endif %}</w:t>
+      </w:r>
+    </w:p>
+    <w:p>
+      <w:pPr>
+        <w:pStyle w:val="ListParagraph"/>
+        <w:numPr>
+          <w:ilvl w:val="1"/>
+          <w:numId w:val="1"/>
+        </w:numPr>
+      </w:pPr>
+      <w:r>
+        <w:t>{%p if watercraft %}</w:t>
+      </w:r>
+      <w:r>
+        <w:rPr>
+          <w:b/>
+          <w:bCs/>
+        </w:rPr>
+        <w:t>WATERCRAFT</w:t>
+      </w:r>
+    </w:p>
+    <w:p>
+      <w:pPr>
+        <w:pStyle w:val="ListParagraph"/>
+        <w:numPr>
+          <w:ilvl w:val="2"/>
+          <w:numId w:val="1"/>
+        </w:numPr>
+      </w:pPr>
+      <w:r>
+        <w:t>{% for boat in watercraft %}</w:t>
+      </w:r>
+    </w:p>
+    <w:p>
+      <w:pPr>
+        <w:pStyle w:val="ListParagraph"/>
+        <w:numPr>
+          <w:ilvl w:val="3"/>
+          <w:numId w:val="1"/>
+        </w:numPr>
+      </w:pPr>
+      <w:r>
+        <w:t>{{</w:t>
+      </w:r>
+      <w:proofErr w:type="spellStart"/>
+      <w:r>
+        <w:t>boat.short_name</w:t>
+      </w:r>
+      <w:proofErr w:type="spellEnd"/>
+      <w:r>
+        <w:t>}}</w:t>
+      </w:r>
+    </w:p>
+    <w:p>
+      <w:pPr>
+        <w:pStyle w:val="ListParagraph"/>
+        <w:numPr>
+          <w:ilvl w:val="2"/>
+          <w:numId w:val="1"/>
+        </w:numPr>
+      </w:pPr>
+      <w:r>
+        <w:t xml:space="preserve">{%p </w:t>
+      </w:r>
+      <w:proofErr w:type="spellStart"/>
+      <w:r>
+        <w:t>endfor</w:t>
+      </w:r>
+      <w:proofErr w:type="spellEnd"/>
+      <w:r>
+        <w:t xml:space="preserve"> %}</w:t>
+      </w:r>
+    </w:p>
+    <w:p>
+      <w:pPr>
+        <w:pStyle w:val="ListParagraph"/>
+        <w:numPr>
+          <w:ilvl w:val="2"/>
+          <w:numId w:val="1"/>
+        </w:numPr>
+      </w:pPr>
+      <w:r>
+        <w:t>{%p endif %}</w:t>
+      </w:r>
+    </w:p>
+    <w:p>
+      <w:r>
+        <w:t>{%p endif %}</w:t>
+      </w:r>
+    </w:p>
+    <w:p/>
     <w:p>
       <w:pPr>
         <w:pStyle w:val="Heading2"/>

</xml_diff>